<commit_message>
Færdig med word, god bless
</commit_message>
<xml_diff>
--- a/Programmering - Aflevering 1.docx
+++ b/Programmering - Aflevering 1.docx
@@ -324,6 +324,9 @@
       </w:pPr>
     </w:p>
     <w:p>
+      <w:pPr>
+        <w:keepNext/>
+      </w:pPr>
       <w:r>
         <w:rPr>
           <w:noProof/>
@@ -365,13 +368,31 @@
         </w:drawing>
       </w:r>
     </w:p>
+    <w:p>
+      <w:pPr>
+        <w:pStyle w:val="Billedtekst"/>
+      </w:pPr>
+      <w:r>
+        <w:t xml:space="preserve">Billede </w:t>
+      </w:r>
+      <w:fldSimple w:instr=" SEQ Billede \* ARABIC ">
+        <w:r>
+          <w:rPr>
+            <w:noProof/>
+          </w:rPr>
+          <w:t>1</w:t>
+        </w:r>
+      </w:fldSimple>
+      <w:r>
+        <w:t xml:space="preserve"> - En forklædt Kenny hacker It’s Learning</w:t>
+      </w:r>
+    </w:p>
     <w:p/>
     <w:p/>
     <w:p/>
     <w:p/>
     <w:p/>
     <w:p/>
-    <w:p/>
     <w:p>
       <w:pPr>
         <w:spacing w:after="0" w:line="240" w:lineRule="auto"/>
@@ -510,7 +531,51 @@
           <w:szCs w:val="24"/>
           <w:lang w:eastAsia="da-DK"/>
         </w:rPr>
-        <w:t xml:space="preserve"> Vi har forsøgt at gøre programmet så brugervenligt som muligt.</w:t>
+        <w:t xml:space="preserve"> Vi har forsøgt at gøre programmet så brugervenligt som muligt</w:t>
+      </w:r>
+      <w:r>
+        <w:rPr>
+          <w:rFonts w:eastAsia="Times New Roman" w:cstheme="minorHAnsi"/>
+          <w:color w:val="000000"/>
+          <w:sz w:val="24"/>
+          <w:szCs w:val="24"/>
+          <w:lang w:eastAsia="da-DK"/>
+        </w:rPr>
+        <w:t xml:space="preserve"> ved bl.a. også at filtrere ukorrekt input fra vha. </w:t>
+      </w:r>
+      <w:proofErr w:type="spellStart"/>
+      <w:r>
+        <w:rPr>
+          <w:rFonts w:eastAsia="Times New Roman" w:cstheme="minorHAnsi"/>
+          <w:i/>
+          <w:color w:val="000000"/>
+          <w:sz w:val="24"/>
+          <w:szCs w:val="24"/>
+          <w:lang w:eastAsia="da-DK"/>
+        </w:rPr>
+        <w:t>if</w:t>
+      </w:r>
+      <w:proofErr w:type="spellEnd"/>
+      <w:r>
+        <w:rPr>
+          <w:rFonts w:eastAsia="Times New Roman" w:cstheme="minorHAnsi"/>
+          <w:i/>
+          <w:color w:val="000000"/>
+          <w:sz w:val="24"/>
+          <w:szCs w:val="24"/>
+          <w:lang w:eastAsia="da-DK"/>
+        </w:rPr>
+        <w:t>-statements</w:t>
+      </w:r>
+      <w:r>
+        <w:rPr>
+          <w:rFonts w:eastAsia="Times New Roman" w:cstheme="minorHAnsi"/>
+          <w:color w:val="000000"/>
+          <w:sz w:val="24"/>
+          <w:szCs w:val="24"/>
+          <w:lang w:eastAsia="da-DK"/>
+        </w:rPr>
+        <w:t>. I denne forklarende tekst, vil vi lægge mest fokus på at forklare om det matematisk grundlag for opgaven, og hvordan oversættelsen til koden foregik og hvorfor.</w:t>
       </w:r>
     </w:p>
     <w:p>
@@ -546,7 +611,7 @@
           <w:szCs w:val="24"/>
           <w:lang w:eastAsia="da-DK"/>
         </w:rPr>
-        <w:t>Arealet af trekanter</w:t>
+        <w:t>Opgave 1</w:t>
       </w:r>
     </w:p>
     <w:p>
@@ -579,47 +644,27 @@
           <w:szCs w:val="24"/>
           <w:lang w:eastAsia="da-DK"/>
         </w:rPr>
-        <w:t xml:space="preserve"> og 7</w:t>
-      </w:r>
-      <w:r>
-        <w:rPr>
-          <w:rFonts w:eastAsia="Times New Roman" w:cstheme="minorHAnsi"/>
-          <w:color w:val="000000"/>
-          <w:sz w:val="24"/>
-          <w:szCs w:val="24"/>
-          <w:lang w:eastAsia="da-DK"/>
-        </w:rPr>
-        <w:t xml:space="preserve"> skulle vi lave et program, der beregner arealet af</w:t>
-      </w:r>
-      <w:r>
-        <w:rPr>
-          <w:rFonts w:eastAsia="Times New Roman" w:cstheme="minorHAnsi"/>
-          <w:color w:val="000000"/>
-          <w:sz w:val="24"/>
-          <w:szCs w:val="24"/>
-          <w:lang w:eastAsia="da-DK"/>
-        </w:rPr>
-        <w:t xml:space="preserve"> hhv.</w:t>
-      </w:r>
-      <w:r>
-        <w:rPr>
-          <w:rFonts w:eastAsia="Times New Roman" w:cstheme="minorHAnsi"/>
-          <w:color w:val="000000"/>
-          <w:sz w:val="24"/>
-          <w:szCs w:val="24"/>
-          <w:lang w:eastAsia="da-DK"/>
-        </w:rPr>
-        <w:t xml:space="preserve"> en vilkårlig</w:t>
-      </w:r>
-      <w:r>
-        <w:rPr>
-          <w:rFonts w:eastAsia="Times New Roman" w:cstheme="minorHAnsi"/>
-          <w:color w:val="000000"/>
-          <w:sz w:val="24"/>
-          <w:szCs w:val="24"/>
-          <w:lang w:eastAsia="da-DK"/>
-        </w:rPr>
-        <w:t xml:space="preserve"> og en ligesidet trekant</w:t>
+        <w:t xml:space="preserve"> </w:t>
+      </w:r>
+      <w:r>
+        <w:rPr>
+          <w:rFonts w:eastAsia="Times New Roman" w:cstheme="minorHAnsi"/>
+          <w:color w:val="000000"/>
+          <w:sz w:val="24"/>
+          <w:szCs w:val="24"/>
+          <w:lang w:eastAsia="da-DK"/>
+        </w:rPr>
+        <w:t>skulle vi lave et program, der beregner arealet af en vilkårlig</w:t>
+      </w:r>
+      <w:r>
+        <w:rPr>
+          <w:rFonts w:eastAsia="Times New Roman" w:cstheme="minorHAnsi"/>
+          <w:color w:val="000000"/>
+          <w:sz w:val="24"/>
+          <w:szCs w:val="24"/>
+          <w:lang w:eastAsia="da-DK"/>
+        </w:rPr>
+        <w:t xml:space="preserve"> trekant</w:t>
       </w:r>
       <w:r>
         <w:rPr>
@@ -1140,7 +1185,29 @@
           <w:szCs w:val="24"/>
           <w:lang w:eastAsia="da-DK"/>
         </w:rPr>
-        <w:t xml:space="preserve"> Koden kan ses på billede 1.</w:t>
+        <w:t xml:space="preserve"> Koden kan ses på billede </w:t>
+      </w:r>
+      <w:r>
+        <w:rPr>
+          <w:rFonts w:eastAsia="Times New Roman" w:cstheme="minorHAnsi"/>
+          <w:i/>
+          <w:color w:val="000000"/>
+          <w:sz w:val="24"/>
+          <w:szCs w:val="24"/>
+          <w:lang w:eastAsia="da-DK"/>
+        </w:rPr>
+        <w:t>2</w:t>
+      </w:r>
+      <w:r>
+        <w:rPr>
+          <w:rFonts w:eastAsia="Times New Roman" w:cstheme="minorHAnsi"/>
+          <w:i/>
+          <w:color w:val="000000"/>
+          <w:sz w:val="24"/>
+          <w:szCs w:val="24"/>
+          <w:lang w:eastAsia="da-DK"/>
+        </w:rPr>
+        <w:t>.</w:t>
       </w:r>
     </w:p>
     <w:p>
@@ -1217,7 +1284,7 @@
         <w:rPr>
           <w:noProof/>
         </w:rPr>
-        <w:t>1</w:t>
+        <w:t>2</w:t>
       </w:r>
       <w:r>
         <w:rPr>
@@ -1230,7 +1297,6 @@
       </w:r>
     </w:p>
     <w:p>
-      <w:bookmarkStart w:id="0" w:name="_GoBack"/>
       <w:r>
         <w:t>Da vi havde defineret vores form</w:t>
       </w:r>
@@ -1263,7 +1329,6 @@
         <w:t xml:space="preserve"> sidst i funktionen.</w:t>
       </w:r>
     </w:p>
-    <w:bookmarkEnd w:id="0"/>
     <w:p/>
     <w:p>
       <w:pPr>
@@ -1275,7 +1340,7 @@
         <w:rPr>
           <w:b/>
         </w:rPr>
-        <w:t>Opgave 2 - alle vinkler i en vilkårlig trekant</w:t>
+        <w:t>Opgave 2</w:t>
       </w:r>
     </w:p>
     <w:p>
@@ -1283,7 +1348,13 @@
         <w:t xml:space="preserve">Opgave 2 gik ud på at regne alle vinklerne i en vilkårlig trekant når alle 3 sider af trekanten kendes. </w:t>
       </w:r>
       <w:r>
-        <w:t>Fordi alle siderne på forhånd skulle inputtes fra brugeren, besluttede vi os for at bruge cosinusrelationerne for at regne vinklerne. En af cosinusrelationerne ser matematisk således ud:</w:t>
+        <w:t xml:space="preserve">Fordi alle siderne på forhånd skulle inputtes fra brugeren, besluttede vi os for at bruge cosinusrelationerne </w:t>
+      </w:r>
+      <w:r>
+        <w:t>til</w:t>
+      </w:r>
+      <w:r>
+        <w:t xml:space="preserve"> at regne vinklerne. En af cosinusrelationerne ser matematisk således ud:</w:t>
       </w:r>
     </w:p>
     <w:p>
@@ -1483,7 +1554,66 @@
     </w:p>
     <w:p>
       <w:r>
-        <w:t xml:space="preserve">Denne formel var dog lidt sværere at bruge. </w:t>
+        <w:t xml:space="preserve">Denne formel var </w:t>
+      </w:r>
+      <w:r>
+        <w:t>lidt sværere at overføre fra matematikken til koden. Vi fandt ud af, at vi for at opløfte en værdi skulle bruge ”</w:t>
+      </w:r>
+      <w:proofErr w:type="spellStart"/>
+      <w:r>
+        <w:t>pow</w:t>
+      </w:r>
+      <w:proofErr w:type="spellEnd"/>
+      <w:r>
+        <w:t>”-funktionen fra &lt;math.h&gt;. Den</w:t>
+      </w:r>
+      <w:r>
+        <w:t xml:space="preserve"> tager</w:t>
+      </w:r>
+      <w:r>
+        <w:t xml:space="preserve"> 2 parametre - variablen, der skal opløftes og hvilket tal den skal opløftes i. Vi fandt også ud af, at invers cosinus bruges ved at bruge ”</w:t>
+      </w:r>
+      <w:proofErr w:type="spellStart"/>
+      <w:r>
+        <w:t>acos</w:t>
+      </w:r>
+      <w:proofErr w:type="spellEnd"/>
+      <w:r>
+        <w:t xml:space="preserve">”-funktionen, også fra &lt;math.h&gt;. Til sidst gangede vi med ”val”, som er defineret som </w:t>
+      </w:r>
+      <m:oMath>
+        <m:f>
+          <m:fPr>
+            <m:ctrlPr>
+              <w:rPr>
+                <w:rFonts w:ascii="Cambria Math" w:hAnsi="Cambria Math"/>
+                <w:i/>
+              </w:rPr>
+            </m:ctrlPr>
+          </m:fPr>
+          <m:num>
+            <m:r>
+              <w:rPr>
+                <w:rFonts w:ascii="Cambria Math" w:hAnsi="Cambria Math"/>
+              </w:rPr>
+              <m:t>180</m:t>
+            </m:r>
+          </m:num>
+          <m:den>
+            <m:r>
+              <w:rPr>
+                <w:rFonts w:ascii="Cambria Math" w:hAnsi="Cambria Math"/>
+              </w:rPr>
+              <m:t>π</m:t>
+            </m:r>
+          </m:den>
+        </m:f>
+      </m:oMath>
+      <w:r>
+        <w:rPr>
+          <w:rFonts w:eastAsiaTheme="minorEastAsia"/>
+        </w:rPr>
+        <w:t>. Den hjælper os med at konvertere fra radianer til grader, uden vi behøver bruge en ekstra funktion. Resultatet blev dette:</w:t>
       </w:r>
     </w:p>
     <w:p>
@@ -1560,7 +1690,7 @@
         <w:rPr>
           <w:noProof/>
         </w:rPr>
-        <w:t>2</w:t>
+        <w:t>3</w:t>
       </w:r>
       <w:r>
         <w:rPr>
@@ -1570,6 +1700,1478 @@
       </w:r>
       <w:r>
         <w:t xml:space="preserve"> - Hvordan vi brugte cosinusrelationerne i C</w:t>
+      </w:r>
+    </w:p>
+    <w:p/>
+    <w:p>
+      <w:pPr>
+        <w:rPr>
+          <w:b/>
+        </w:rPr>
+      </w:pPr>
+      <w:r>
+        <w:rPr>
+          <w:b/>
+        </w:rPr>
+        <w:lastRenderedPageBreak/>
+        <w:t>Opgave 3</w:t>
+      </w:r>
+    </w:p>
+    <w:p>
+      <w:pPr>
+        <w:rPr>
+          <w:rFonts w:eastAsiaTheme="minorEastAsia"/>
+        </w:rPr>
+      </w:pPr>
+      <w:r>
+        <w:t>I denne opgave udregnes side c med bruger-inputtet vinkel A, vinkel C og side a.</w:t>
+      </w:r>
+      <w:r>
+        <w:t xml:space="preserve"> </w:t>
+      </w:r>
+      <w:r>
+        <w:t xml:space="preserve">Da en vinkel </w:t>
+      </w:r>
+      <w:r>
+        <w:rPr>
+          <w:i/>
+        </w:rPr>
+        <w:t>og</w:t>
+      </w:r>
+      <w:r>
+        <w:t xml:space="preserve"> dens modstående side kendes, brugte vi sinusrelationerne. Sinusrelationerne ser således ud matematisk: </w:t>
+      </w:r>
+      <m:oMath>
+        <m:f>
+          <m:fPr>
+            <m:ctrlPr>
+              <w:rPr>
+                <w:rFonts w:ascii="Cambria Math" w:hAnsi="Cambria Math"/>
+                <w:i/>
+              </w:rPr>
+            </m:ctrlPr>
+          </m:fPr>
+          <m:num>
+            <m:r>
+              <w:rPr>
+                <w:rFonts w:ascii="Cambria Math" w:hAnsi="Cambria Math"/>
+              </w:rPr>
+              <m:t>a</m:t>
+            </m:r>
+          </m:num>
+          <m:den>
+            <m:func>
+              <m:funcPr>
+                <m:ctrlPr>
+                  <w:rPr>
+                    <w:rFonts w:ascii="Cambria Math" w:hAnsi="Cambria Math"/>
+                    <w:i/>
+                  </w:rPr>
+                </m:ctrlPr>
+              </m:funcPr>
+              <m:fName>
+                <m:r>
+                  <m:rPr>
+                    <m:sty m:val="p"/>
+                  </m:rPr>
+                  <w:rPr>
+                    <w:rFonts w:ascii="Cambria Math" w:hAnsi="Cambria Math"/>
+                  </w:rPr>
+                  <m:t>sin</m:t>
+                </m:r>
+              </m:fName>
+              <m:e>
+                <m:d>
+                  <m:dPr>
+                    <m:ctrlPr>
+                      <w:rPr>
+                        <w:rFonts w:ascii="Cambria Math" w:hAnsi="Cambria Math"/>
+                        <w:i/>
+                      </w:rPr>
+                    </m:ctrlPr>
+                  </m:dPr>
+                  <m:e>
+                    <m:r>
+                      <w:rPr>
+                        <w:rFonts w:ascii="Cambria Math" w:hAnsi="Cambria Math"/>
+                      </w:rPr>
+                      <m:t>A</m:t>
+                    </m:r>
+                  </m:e>
+                </m:d>
+              </m:e>
+            </m:func>
+          </m:den>
+        </m:f>
+        <m:r>
+          <w:rPr>
+            <w:rFonts w:ascii="Cambria Math" w:hAnsi="Cambria Math"/>
+          </w:rPr>
+          <m:t>=</m:t>
+        </m:r>
+        <m:f>
+          <m:fPr>
+            <m:ctrlPr>
+              <w:rPr>
+                <w:rFonts w:ascii="Cambria Math" w:hAnsi="Cambria Math"/>
+                <w:i/>
+              </w:rPr>
+            </m:ctrlPr>
+          </m:fPr>
+          <m:num>
+            <m:r>
+              <w:rPr>
+                <w:rFonts w:ascii="Cambria Math" w:hAnsi="Cambria Math"/>
+              </w:rPr>
+              <m:t>b</m:t>
+            </m:r>
+          </m:num>
+          <m:den>
+            <m:func>
+              <m:funcPr>
+                <m:ctrlPr>
+                  <w:rPr>
+                    <w:rFonts w:ascii="Cambria Math" w:hAnsi="Cambria Math"/>
+                    <w:i/>
+                  </w:rPr>
+                </m:ctrlPr>
+              </m:funcPr>
+              <m:fName>
+                <m:r>
+                  <m:rPr>
+                    <m:sty m:val="p"/>
+                  </m:rPr>
+                  <w:rPr>
+                    <w:rFonts w:ascii="Cambria Math" w:hAnsi="Cambria Math"/>
+                  </w:rPr>
+                  <m:t>sin</m:t>
+                </m:r>
+              </m:fName>
+              <m:e>
+                <m:d>
+                  <m:dPr>
+                    <m:ctrlPr>
+                      <w:rPr>
+                        <w:rFonts w:ascii="Cambria Math" w:hAnsi="Cambria Math"/>
+                        <w:i/>
+                      </w:rPr>
+                    </m:ctrlPr>
+                  </m:dPr>
+                  <m:e>
+                    <m:r>
+                      <w:rPr>
+                        <w:rFonts w:ascii="Cambria Math" w:hAnsi="Cambria Math"/>
+                      </w:rPr>
+                      <m:t>B</m:t>
+                    </m:r>
+                  </m:e>
+                </m:d>
+              </m:e>
+            </m:func>
+          </m:den>
+        </m:f>
+        <m:r>
+          <w:rPr>
+            <w:rFonts w:ascii="Cambria Math" w:hAnsi="Cambria Math"/>
+          </w:rPr>
+          <m:t>=</m:t>
+        </m:r>
+        <m:f>
+          <m:fPr>
+            <m:ctrlPr>
+              <w:rPr>
+                <w:rFonts w:ascii="Cambria Math" w:hAnsi="Cambria Math"/>
+                <w:i/>
+              </w:rPr>
+            </m:ctrlPr>
+          </m:fPr>
+          <m:num>
+            <m:r>
+              <w:rPr>
+                <w:rFonts w:ascii="Cambria Math" w:hAnsi="Cambria Math"/>
+              </w:rPr>
+              <m:t>c</m:t>
+            </m:r>
+          </m:num>
+          <m:den>
+            <m:func>
+              <m:funcPr>
+                <m:ctrlPr>
+                  <w:rPr>
+                    <w:rFonts w:ascii="Cambria Math" w:hAnsi="Cambria Math"/>
+                    <w:i/>
+                  </w:rPr>
+                </m:ctrlPr>
+              </m:funcPr>
+              <m:fName>
+                <m:r>
+                  <m:rPr>
+                    <m:sty m:val="p"/>
+                  </m:rPr>
+                  <w:rPr>
+                    <w:rFonts w:ascii="Cambria Math" w:hAnsi="Cambria Math"/>
+                  </w:rPr>
+                  <m:t>sin</m:t>
+                </m:r>
+              </m:fName>
+              <m:e>
+                <m:d>
+                  <m:dPr>
+                    <m:ctrlPr>
+                      <w:rPr>
+                        <w:rFonts w:ascii="Cambria Math" w:hAnsi="Cambria Math"/>
+                        <w:i/>
+                      </w:rPr>
+                    </m:ctrlPr>
+                  </m:dPr>
+                  <m:e>
+                    <m:r>
+                      <w:rPr>
+                        <w:rFonts w:ascii="Cambria Math" w:hAnsi="Cambria Math"/>
+                      </w:rPr>
+                      <m:t>C</m:t>
+                    </m:r>
+                  </m:e>
+                </m:d>
+              </m:e>
+            </m:func>
+          </m:den>
+        </m:f>
+      </m:oMath>
+      <w:r>
+        <w:rPr>
+          <w:rFonts w:eastAsiaTheme="minorEastAsia"/>
+        </w:rPr>
+        <w:t xml:space="preserve"> </w:t>
+      </w:r>
+    </w:p>
+    <w:p>
+      <w:pPr>
+        <w:rPr>
+          <w:rFonts w:eastAsiaTheme="minorEastAsia"/>
+        </w:rPr>
+      </w:pPr>
+      <w:r>
+        <w:rPr>
+          <w:rFonts w:eastAsiaTheme="minorEastAsia"/>
+        </w:rPr>
+        <w:t xml:space="preserve">Da vi skulle finde c ud fra a, A og C, omskrev vi sinusrelationen, så c var isoleret: </w:t>
+      </w:r>
+      <m:oMath>
+        <m:r>
+          <w:rPr>
+            <w:rFonts w:ascii="Cambria Math" w:eastAsiaTheme="minorEastAsia" w:hAnsi="Cambria Math"/>
+          </w:rPr>
+          <m:t>c=</m:t>
+        </m:r>
+        <m:f>
+          <m:fPr>
+            <m:ctrlPr>
+              <w:rPr>
+                <w:rFonts w:ascii="Cambria Math" w:eastAsiaTheme="minorEastAsia" w:hAnsi="Cambria Math"/>
+                <w:i/>
+              </w:rPr>
+            </m:ctrlPr>
+          </m:fPr>
+          <m:num>
+            <m:r>
+              <w:rPr>
+                <w:rFonts w:ascii="Cambria Math" w:eastAsiaTheme="minorEastAsia" w:hAnsi="Cambria Math"/>
+              </w:rPr>
+              <m:t>a</m:t>
+            </m:r>
+          </m:num>
+          <m:den>
+            <m:func>
+              <m:funcPr>
+                <m:ctrlPr>
+                  <w:rPr>
+                    <w:rFonts w:ascii="Cambria Math" w:eastAsiaTheme="minorEastAsia" w:hAnsi="Cambria Math"/>
+                    <w:i/>
+                  </w:rPr>
+                </m:ctrlPr>
+              </m:funcPr>
+              <m:fName>
+                <m:r>
+                  <m:rPr>
+                    <m:sty m:val="p"/>
+                  </m:rPr>
+                  <w:rPr>
+                    <w:rFonts w:ascii="Cambria Math" w:eastAsiaTheme="minorEastAsia" w:hAnsi="Cambria Math"/>
+                  </w:rPr>
+                  <m:t>sin</m:t>
+                </m:r>
+              </m:fName>
+              <m:e>
+                <m:d>
+                  <m:dPr>
+                    <m:ctrlPr>
+                      <w:rPr>
+                        <w:rFonts w:ascii="Cambria Math" w:eastAsiaTheme="minorEastAsia" w:hAnsi="Cambria Math"/>
+                        <w:i/>
+                      </w:rPr>
+                    </m:ctrlPr>
+                  </m:dPr>
+                  <m:e>
+                    <m:r>
+                      <w:rPr>
+                        <w:rFonts w:ascii="Cambria Math" w:eastAsiaTheme="minorEastAsia" w:hAnsi="Cambria Math"/>
+                      </w:rPr>
+                      <m:t>A</m:t>
+                    </m:r>
+                  </m:e>
+                </m:d>
+              </m:e>
+            </m:func>
+          </m:den>
+        </m:f>
+        <m:r>
+          <w:rPr>
+            <w:rFonts w:ascii="Cambria Math" w:eastAsiaTheme="minorEastAsia" w:hAnsi="Cambria Math"/>
+          </w:rPr>
+          <m:t>·</m:t>
+        </m:r>
+        <m:func>
+          <m:funcPr>
+            <m:ctrlPr>
+              <w:rPr>
+                <w:rFonts w:ascii="Cambria Math" w:eastAsiaTheme="minorEastAsia" w:hAnsi="Cambria Math"/>
+                <w:i/>
+              </w:rPr>
+            </m:ctrlPr>
+          </m:funcPr>
+          <m:fName>
+            <m:r>
+              <m:rPr>
+                <m:sty m:val="p"/>
+              </m:rPr>
+              <w:rPr>
+                <w:rFonts w:ascii="Cambria Math" w:eastAsiaTheme="minorEastAsia" w:hAnsi="Cambria Math"/>
+              </w:rPr>
+              <m:t>sin</m:t>
+            </m:r>
+          </m:fName>
+          <m:e>
+            <m:d>
+              <m:dPr>
+                <m:ctrlPr>
+                  <w:rPr>
+                    <w:rFonts w:ascii="Cambria Math" w:eastAsiaTheme="minorEastAsia" w:hAnsi="Cambria Math"/>
+                    <w:i/>
+                  </w:rPr>
+                </m:ctrlPr>
+              </m:dPr>
+              <m:e>
+                <m:r>
+                  <w:rPr>
+                    <w:rFonts w:ascii="Cambria Math" w:eastAsiaTheme="minorEastAsia" w:hAnsi="Cambria Math"/>
+                  </w:rPr>
+                  <m:t>C</m:t>
+                </m:r>
+              </m:e>
+            </m:d>
+          </m:e>
+        </m:func>
+      </m:oMath>
+      <w:r>
+        <w:rPr>
+          <w:rFonts w:eastAsiaTheme="minorEastAsia"/>
+        </w:rPr>
+        <w:t>. Når vi omskrev det til kode, blev resultatet som set på billede 3. Her brugte vi ”</w:t>
+      </w:r>
+      <m:oMath>
+        <m:r>
+          <w:rPr>
+            <w:rFonts w:ascii="Cambria Math" w:eastAsiaTheme="minorEastAsia" w:hAnsi="Cambria Math"/>
+          </w:rPr>
+          <m:t>val2</m:t>
+        </m:r>
+        <m:r>
+          <w:rPr>
+            <w:rFonts w:ascii="Cambria Math" w:eastAsiaTheme="minorEastAsia" w:hAnsi="Cambria Math"/>
+          </w:rPr>
+          <m:t>”</m:t>
+        </m:r>
+        <m:r>
+          <w:rPr>
+            <w:rFonts w:ascii="Cambria Math" w:eastAsiaTheme="minorEastAsia" w:hAnsi="Cambria Math"/>
+          </w:rPr>
+          <m:t xml:space="preserve"> </m:t>
+        </m:r>
+        <m:r>
+          <w:rPr>
+            <w:rFonts w:ascii="Cambria Math" w:eastAsiaTheme="minorEastAsia" w:hAnsi="Cambria Math"/>
+          </w:rPr>
+          <m:t>,</m:t>
+        </m:r>
+      </m:oMath>
+      <w:r>
+        <w:rPr>
+          <w:rFonts w:eastAsiaTheme="minorEastAsia"/>
+        </w:rPr>
+        <w:t xml:space="preserve"> som er defineret ved </w:t>
+      </w:r>
+      <m:oMath>
+        <m:f>
+          <m:fPr>
+            <m:ctrlPr>
+              <w:rPr>
+                <w:rFonts w:ascii="Cambria Math" w:eastAsiaTheme="minorEastAsia" w:hAnsi="Cambria Math"/>
+                <w:i/>
+              </w:rPr>
+            </m:ctrlPr>
+          </m:fPr>
+          <m:num>
+            <m:r>
+              <w:rPr>
+                <w:rFonts w:ascii="Cambria Math" w:eastAsiaTheme="minorEastAsia" w:hAnsi="Cambria Math"/>
+              </w:rPr>
+              <m:t>π</m:t>
+            </m:r>
+          </m:num>
+          <m:den>
+            <m:r>
+              <w:rPr>
+                <w:rFonts w:ascii="Cambria Math" w:eastAsiaTheme="minorEastAsia" w:hAnsi="Cambria Math"/>
+              </w:rPr>
+              <m:t>180</m:t>
+            </m:r>
+          </m:den>
+        </m:f>
+      </m:oMath>
+      <w:r>
+        <w:rPr>
+          <w:rFonts w:eastAsiaTheme="minorEastAsia"/>
+        </w:rPr>
+        <w:t xml:space="preserve"> , som hjalp os med at </w:t>
+      </w:r>
+      <w:r>
+        <w:rPr>
+          <w:rFonts w:eastAsiaTheme="minorEastAsia"/>
+        </w:rPr>
+        <w:t>jonglere i de rigtige enheder.</w:t>
+      </w:r>
+    </w:p>
+    <w:p>
+      <w:pPr>
+        <w:keepNext/>
+      </w:pPr>
+      <w:r>
+        <w:rPr>
+          <w:noProof/>
+        </w:rPr>
+        <w:drawing>
+          <wp:inline distT="0" distB="0" distL="0" distR="0" wp14:anchorId="62BC3BC2" wp14:editId="6A4D6CC6">
+            <wp:extent cx="3171825" cy="304800"/>
+            <wp:effectExtent l="0" t="0" r="9525" b="0"/>
+            <wp:docPr id="3" name="Billede 3"/>
+            <wp:cNvGraphicFramePr>
+              <a:graphicFrameLocks xmlns:a="http://schemas.openxmlformats.org/drawingml/2006/main" noChangeAspect="1"/>
+            </wp:cNvGraphicFramePr>
+            <a:graphic xmlns:a="http://schemas.openxmlformats.org/drawingml/2006/main">
+              <a:graphicData uri="http://schemas.openxmlformats.org/drawingml/2006/picture">
+                <pic:pic xmlns:pic="http://schemas.openxmlformats.org/drawingml/2006/picture">
+                  <pic:nvPicPr>
+                    <pic:cNvPr id="1" name=""/>
+                    <pic:cNvPicPr/>
+                  </pic:nvPicPr>
+                  <pic:blipFill>
+                    <a:blip r:embed="rId8"/>
+                    <a:stretch>
+                      <a:fillRect/>
+                    </a:stretch>
+                  </pic:blipFill>
+                  <pic:spPr>
+                    <a:xfrm>
+                      <a:off x="0" y="0"/>
+                      <a:ext cx="3171825" cy="304800"/>
+                    </a:xfrm>
+                    <a:prstGeom prst="rect">
+                      <a:avLst/>
+                    </a:prstGeom>
+                  </pic:spPr>
+                </pic:pic>
+              </a:graphicData>
+            </a:graphic>
+          </wp:inline>
+        </w:drawing>
+      </w:r>
+    </w:p>
+    <w:p>
+      <w:pPr>
+        <w:pStyle w:val="Billedtekst"/>
+      </w:pPr>
+      <w:r>
+        <w:t xml:space="preserve">Billede </w:t>
+      </w:r>
+      <w:fldSimple w:instr=" SEQ Billede \* ARABIC ">
+        <w:r>
+          <w:rPr>
+            <w:noProof/>
+          </w:rPr>
+          <w:t>4</w:t>
+        </w:r>
+      </w:fldSimple>
+      <w:r>
+        <w:t xml:space="preserve"> - Hvordan vi brugte sinusrelationen i C</w:t>
+      </w:r>
+    </w:p>
+    <w:p/>
+    <w:p>
+      <w:pPr>
+        <w:rPr>
+          <w:b/>
+        </w:rPr>
+      </w:pPr>
+      <w:r>
+        <w:rPr>
+          <w:b/>
+        </w:rPr>
+        <w:t>Opgave 4</w:t>
+      </w:r>
+    </w:p>
+    <w:p>
+      <w:r>
+        <w:t>I opgave 4 skulle man</w:t>
+      </w:r>
+      <w:r>
+        <w:t xml:space="preserve"> næsten</w:t>
+      </w:r>
+      <w:r>
+        <w:t xml:space="preserve"> det samme som i opgave 3 - man skulle bare bestemme vinkel B, når side c, side b og vinkel C kendes.</w:t>
+      </w:r>
+      <w:r>
+        <w:t xml:space="preserve"> Fordi fremgangsmåden var akkurat det samme som i opgave 3, bare med omformuleret sinusrelation, vil vi ikke forklare mere til opgave 4.</w:t>
+      </w:r>
+    </w:p>
+    <w:p/>
+    <w:p>
+      <w:pPr>
+        <w:rPr>
+          <w:b/>
+        </w:rPr>
+      </w:pPr>
+      <w:r>
+        <w:rPr>
+          <w:b/>
+        </w:rPr>
+        <w:t>Opgave 5</w:t>
+      </w:r>
+    </w:p>
+    <w:p>
+      <w:r>
+        <w:t>Opgave 5 gik ud på at regne alle vinklerne på en retvinklet trekant. Vi fik bruger-input for 2 sider, så vi brugte Pythagoras læresætning til at finde den 3. side. Som det kan ses, oversatte vi det til C ved at bruge ”</w:t>
+      </w:r>
+      <w:proofErr w:type="spellStart"/>
+      <w:r>
+        <w:t>sqrt</w:t>
+      </w:r>
+      <w:proofErr w:type="spellEnd"/>
+      <w:r>
+        <w:t>” funktionen fra &lt;math.h&gt;, som finder kvadratroden af dets parameter. Igen brugte vi også ”</w:t>
+      </w:r>
+      <w:proofErr w:type="spellStart"/>
+      <w:r>
+        <w:t>pow</w:t>
+      </w:r>
+      <w:proofErr w:type="spellEnd"/>
+      <w:r>
+        <w:t>”-funktionen.</w:t>
+      </w:r>
+    </w:p>
+    <w:p>
+      <w:pPr>
+        <w:rPr>
+          <w:rFonts w:eastAsiaTheme="minorEastAsia"/>
+        </w:rPr>
+      </w:pPr>
+      <w:r>
+        <w:t xml:space="preserve">Pythagoras matematisk: </w:t>
+      </w:r>
+      <m:oMath>
+        <m:r>
+          <w:rPr>
+            <w:rFonts w:ascii="Cambria Math" w:hAnsi="Cambria Math"/>
+          </w:rPr>
+          <m:t>c=</m:t>
+        </m:r>
+        <m:rad>
+          <m:radPr>
+            <m:degHide m:val="1"/>
+            <m:ctrlPr>
+              <w:rPr>
+                <w:rFonts w:ascii="Cambria Math" w:hAnsi="Cambria Math"/>
+                <w:i/>
+              </w:rPr>
+            </m:ctrlPr>
+          </m:radPr>
+          <m:deg/>
+          <m:e>
+            <m:sSup>
+              <m:sSupPr>
+                <m:ctrlPr>
+                  <w:rPr>
+                    <w:rFonts w:ascii="Cambria Math" w:hAnsi="Cambria Math"/>
+                    <w:i/>
+                  </w:rPr>
+                </m:ctrlPr>
+              </m:sSupPr>
+              <m:e>
+                <m:r>
+                  <w:rPr>
+                    <w:rFonts w:ascii="Cambria Math" w:hAnsi="Cambria Math"/>
+                  </w:rPr>
+                  <m:t>a</m:t>
+                </m:r>
+              </m:e>
+              <m:sup>
+                <m:r>
+                  <w:rPr>
+                    <w:rFonts w:ascii="Cambria Math" w:hAnsi="Cambria Math"/>
+                  </w:rPr>
+                  <m:t>2</m:t>
+                </m:r>
+              </m:sup>
+            </m:sSup>
+            <m:r>
+              <w:rPr>
+                <w:rFonts w:ascii="Cambria Math" w:hAnsi="Cambria Math"/>
+              </w:rPr>
+              <m:t>+</m:t>
+            </m:r>
+            <m:sSup>
+              <m:sSupPr>
+                <m:ctrlPr>
+                  <w:rPr>
+                    <w:rFonts w:ascii="Cambria Math" w:hAnsi="Cambria Math"/>
+                    <w:i/>
+                  </w:rPr>
+                </m:ctrlPr>
+              </m:sSupPr>
+              <m:e>
+                <m:r>
+                  <w:rPr>
+                    <w:rFonts w:ascii="Cambria Math" w:hAnsi="Cambria Math"/>
+                  </w:rPr>
+                  <m:t>b</m:t>
+                </m:r>
+              </m:e>
+              <m:sup>
+                <m:r>
+                  <w:rPr>
+                    <w:rFonts w:ascii="Cambria Math" w:hAnsi="Cambria Math"/>
+                  </w:rPr>
+                  <m:t>2</m:t>
+                </m:r>
+              </m:sup>
+            </m:sSup>
+          </m:e>
+        </m:rad>
+      </m:oMath>
+    </w:p>
+    <w:p>
+      <w:pPr>
+        <w:keepNext/>
+      </w:pPr>
+      <w:r>
+        <w:t xml:space="preserve">Pythagoras som kode: </w:t>
+      </w:r>
+      <w:r>
+        <w:rPr>
+          <w:noProof/>
+        </w:rPr>
+        <w:drawing>
+          <wp:inline distT="0" distB="0" distL="0" distR="0" wp14:anchorId="48F32DB6" wp14:editId="342D810D">
+            <wp:extent cx="2676525" cy="123825"/>
+            <wp:effectExtent l="0" t="0" r="9525" b="9525"/>
+            <wp:docPr id="5" name="Billede 5"/>
+            <wp:cNvGraphicFramePr>
+              <a:graphicFrameLocks xmlns:a="http://schemas.openxmlformats.org/drawingml/2006/main" noChangeAspect="1"/>
+            </wp:cNvGraphicFramePr>
+            <a:graphic xmlns:a="http://schemas.openxmlformats.org/drawingml/2006/main">
+              <a:graphicData uri="http://schemas.openxmlformats.org/drawingml/2006/picture">
+                <pic:pic xmlns:pic="http://schemas.openxmlformats.org/drawingml/2006/picture">
+                  <pic:nvPicPr>
+                    <pic:cNvPr id="1" name=""/>
+                    <pic:cNvPicPr/>
+                  </pic:nvPicPr>
+                  <pic:blipFill>
+                    <a:blip r:embed="rId9"/>
+                    <a:stretch>
+                      <a:fillRect/>
+                    </a:stretch>
+                  </pic:blipFill>
+                  <pic:spPr>
+                    <a:xfrm>
+                      <a:off x="0" y="0"/>
+                      <a:ext cx="2676525" cy="123825"/>
+                    </a:xfrm>
+                    <a:prstGeom prst="rect">
+                      <a:avLst/>
+                    </a:prstGeom>
+                  </pic:spPr>
+                </pic:pic>
+              </a:graphicData>
+            </a:graphic>
+          </wp:inline>
+        </w:drawing>
+      </w:r>
+    </w:p>
+    <w:p>
+      <w:pPr>
+        <w:pStyle w:val="Billedtekst"/>
+      </w:pPr>
+      <w:r>
+        <w:t xml:space="preserve">Billede </w:t>
+      </w:r>
+      <w:fldSimple w:instr=" SEQ Billede \* ARABIC ">
+        <w:r>
+          <w:rPr>
+            <w:noProof/>
+          </w:rPr>
+          <w:t>5</w:t>
+        </w:r>
+      </w:fldSimple>
+      <w:r>
+        <w:t xml:space="preserve"> - </w:t>
+      </w:r>
+      <w:proofErr w:type="spellStart"/>
+      <w:r>
+        <w:t>Pyhtagoras</w:t>
+      </w:r>
+      <w:proofErr w:type="spellEnd"/>
+      <w:r>
+        <w:t xml:space="preserve"> i C</w:t>
+      </w:r>
+    </w:p>
+    <w:p>
+      <w:pPr>
+        <w:rPr>
+          <w:rFonts w:eastAsiaTheme="minorEastAsia"/>
+        </w:rPr>
+      </w:pPr>
+      <w:r>
+        <w:t>Da vi havde alle 3 sider og den rette vinkel B, kunne vi benytte os af sammenhængen</w:t>
+      </w:r>
+      <w:r>
+        <w:t>e</w:t>
+      </w:r>
+      <w:r>
+        <w:t xml:space="preserve">: </w:t>
+      </w:r>
+      <m:oMath>
+        <m:r>
+          <w:rPr>
+            <w:rFonts w:ascii="Cambria Math" w:hAnsi="Cambria Math"/>
+          </w:rPr>
+          <m:t>A=</m:t>
+        </m:r>
+        <m:func>
+          <m:funcPr>
+            <m:ctrlPr>
+              <w:rPr>
+                <w:rFonts w:ascii="Cambria Math" w:hAnsi="Cambria Math"/>
+                <w:i/>
+              </w:rPr>
+            </m:ctrlPr>
+          </m:funcPr>
+          <m:fName>
+            <m:sSup>
+              <m:sSupPr>
+                <m:ctrlPr>
+                  <w:rPr>
+                    <w:rFonts w:ascii="Cambria Math" w:hAnsi="Cambria Math"/>
+                    <w:i/>
+                  </w:rPr>
+                </m:ctrlPr>
+              </m:sSupPr>
+              <m:e>
+                <m:r>
+                  <m:rPr>
+                    <m:sty m:val="p"/>
+                  </m:rPr>
+                  <w:rPr>
+                    <w:rFonts w:ascii="Cambria Math" w:hAnsi="Cambria Math"/>
+                  </w:rPr>
+                  <m:t>sin</m:t>
+                </m:r>
+                <m:ctrlPr>
+                  <w:rPr>
+                    <w:rFonts w:ascii="Cambria Math" w:hAnsi="Cambria Math"/>
+                  </w:rPr>
+                </m:ctrlPr>
+              </m:e>
+              <m:sup>
+                <m:r>
+                  <w:rPr>
+                    <w:rFonts w:ascii="Cambria Math" w:hAnsi="Cambria Math"/>
+                  </w:rPr>
+                  <m:t>-1</m:t>
+                </m:r>
+                <m:ctrlPr>
+                  <w:rPr>
+                    <w:rFonts w:ascii="Cambria Math" w:hAnsi="Cambria Math"/>
+                  </w:rPr>
+                </m:ctrlPr>
+              </m:sup>
+            </m:sSup>
+          </m:fName>
+          <m:e>
+            <m:d>
+              <m:dPr>
+                <m:ctrlPr>
+                  <w:rPr>
+                    <w:rFonts w:ascii="Cambria Math" w:hAnsi="Cambria Math"/>
+                    <w:i/>
+                  </w:rPr>
+                </m:ctrlPr>
+              </m:dPr>
+              <m:e>
+                <m:f>
+                  <m:fPr>
+                    <m:ctrlPr>
+                      <w:rPr>
+                        <w:rFonts w:ascii="Cambria Math" w:hAnsi="Cambria Math"/>
+                        <w:i/>
+                      </w:rPr>
+                    </m:ctrlPr>
+                  </m:fPr>
+                  <m:num>
+                    <m:r>
+                      <w:rPr>
+                        <w:rFonts w:ascii="Cambria Math" w:hAnsi="Cambria Math"/>
+                      </w:rPr>
+                      <m:t>a</m:t>
+                    </m:r>
+                  </m:num>
+                  <m:den>
+                    <m:r>
+                      <w:rPr>
+                        <w:rFonts w:ascii="Cambria Math" w:hAnsi="Cambria Math"/>
+                      </w:rPr>
+                      <m:t>c</m:t>
+                    </m:r>
+                  </m:den>
+                </m:f>
+              </m:e>
+            </m:d>
+          </m:e>
+        </m:func>
+      </m:oMath>
+      <w:r>
+        <w:rPr>
+          <w:rFonts w:eastAsiaTheme="minorEastAsia"/>
+        </w:rPr>
+        <w:t xml:space="preserve"> og </w:t>
+      </w:r>
+      <m:oMath>
+        <m:r>
+          <w:rPr>
+            <w:rFonts w:ascii="Cambria Math" w:eastAsiaTheme="minorEastAsia" w:hAnsi="Cambria Math"/>
+          </w:rPr>
+          <m:t>B=</m:t>
+        </m:r>
+        <m:func>
+          <m:funcPr>
+            <m:ctrlPr>
+              <w:rPr>
+                <w:rFonts w:ascii="Cambria Math" w:eastAsiaTheme="minorEastAsia" w:hAnsi="Cambria Math"/>
+                <w:i/>
+              </w:rPr>
+            </m:ctrlPr>
+          </m:funcPr>
+          <m:fName>
+            <m:sSup>
+              <m:sSupPr>
+                <m:ctrlPr>
+                  <w:rPr>
+                    <w:rFonts w:ascii="Cambria Math" w:eastAsiaTheme="minorEastAsia" w:hAnsi="Cambria Math"/>
+                    <w:i/>
+                  </w:rPr>
+                </m:ctrlPr>
+              </m:sSupPr>
+              <m:e>
+                <m:r>
+                  <m:rPr>
+                    <m:sty m:val="p"/>
+                  </m:rPr>
+                  <w:rPr>
+                    <w:rFonts w:ascii="Cambria Math" w:eastAsiaTheme="minorEastAsia" w:hAnsi="Cambria Math"/>
+                  </w:rPr>
+                  <m:t>sin</m:t>
+                </m:r>
+                <m:ctrlPr>
+                  <w:rPr>
+                    <w:rFonts w:ascii="Cambria Math" w:eastAsiaTheme="minorEastAsia" w:hAnsi="Cambria Math"/>
+                  </w:rPr>
+                </m:ctrlPr>
+              </m:e>
+              <m:sup>
+                <m:r>
+                  <w:rPr>
+                    <w:rFonts w:ascii="Cambria Math" w:eastAsiaTheme="minorEastAsia" w:hAnsi="Cambria Math"/>
+                  </w:rPr>
+                  <m:t>-1</m:t>
+                </m:r>
+                <m:ctrlPr>
+                  <w:rPr>
+                    <w:rFonts w:ascii="Cambria Math" w:eastAsiaTheme="minorEastAsia" w:hAnsi="Cambria Math"/>
+                  </w:rPr>
+                </m:ctrlPr>
+              </m:sup>
+            </m:sSup>
+            <m:ctrlPr>
+              <w:rPr>
+                <w:rFonts w:ascii="Cambria Math" w:hAnsi="Cambria Math"/>
+                <w:i/>
+              </w:rPr>
+            </m:ctrlPr>
+          </m:fName>
+          <m:e>
+            <m:d>
+              <m:dPr>
+                <m:ctrlPr>
+                  <w:rPr>
+                    <w:rFonts w:ascii="Cambria Math" w:hAnsi="Cambria Math"/>
+                    <w:i/>
+                  </w:rPr>
+                </m:ctrlPr>
+              </m:dPr>
+              <m:e>
+                <m:f>
+                  <m:fPr>
+                    <m:ctrlPr>
+                      <w:rPr>
+                        <w:rFonts w:ascii="Cambria Math" w:hAnsi="Cambria Math"/>
+                        <w:i/>
+                      </w:rPr>
+                    </m:ctrlPr>
+                  </m:fPr>
+                  <m:num>
+                    <m:r>
+                      <w:rPr>
+                        <w:rFonts w:ascii="Cambria Math" w:hAnsi="Cambria Math"/>
+                      </w:rPr>
+                      <m:t>b</m:t>
+                    </m:r>
+                  </m:num>
+                  <m:den>
+                    <m:r>
+                      <w:rPr>
+                        <w:rFonts w:ascii="Cambria Math" w:hAnsi="Cambria Math"/>
+                      </w:rPr>
+                      <m:t>c</m:t>
+                    </m:r>
+                  </m:den>
+                </m:f>
+              </m:e>
+            </m:d>
+            <m:ctrlPr>
+              <w:rPr>
+                <w:rFonts w:ascii="Cambria Math" w:hAnsi="Cambria Math"/>
+                <w:i/>
+              </w:rPr>
+            </m:ctrlPr>
+          </m:e>
+        </m:func>
+      </m:oMath>
+      <w:r>
+        <w:rPr>
+          <w:rFonts w:eastAsiaTheme="minorEastAsia"/>
+        </w:rPr>
+        <w:t>. Når vi tog højde for C’s syntaks og konverterede radianer om til grader, så det således ud:</w:t>
+      </w:r>
+    </w:p>
+    <w:p>
+      <w:pPr>
+        <w:keepNext/>
+      </w:pPr>
+      <w:r>
+        <w:rPr>
+          <w:noProof/>
+        </w:rPr>
+        <w:drawing>
+          <wp:inline distT="0" distB="0" distL="0" distR="0" wp14:anchorId="0275C07C" wp14:editId="7A661196">
+            <wp:extent cx="2238375" cy="342900"/>
+            <wp:effectExtent l="0" t="0" r="9525" b="0"/>
+            <wp:docPr id="6" name="Billede 6"/>
+            <wp:cNvGraphicFramePr>
+              <a:graphicFrameLocks xmlns:a="http://schemas.openxmlformats.org/drawingml/2006/main" noChangeAspect="1"/>
+            </wp:cNvGraphicFramePr>
+            <a:graphic xmlns:a="http://schemas.openxmlformats.org/drawingml/2006/main">
+              <a:graphicData uri="http://schemas.openxmlformats.org/drawingml/2006/picture">
+                <pic:pic xmlns:pic="http://schemas.openxmlformats.org/drawingml/2006/picture">
+                  <pic:nvPicPr>
+                    <pic:cNvPr id="1" name=""/>
+                    <pic:cNvPicPr/>
+                  </pic:nvPicPr>
+                  <pic:blipFill>
+                    <a:blip r:embed="rId10"/>
+                    <a:stretch>
+                      <a:fillRect/>
+                    </a:stretch>
+                  </pic:blipFill>
+                  <pic:spPr>
+                    <a:xfrm>
+                      <a:off x="0" y="0"/>
+                      <a:ext cx="2238375" cy="342900"/>
+                    </a:xfrm>
+                    <a:prstGeom prst="rect">
+                      <a:avLst/>
+                    </a:prstGeom>
+                  </pic:spPr>
+                </pic:pic>
+              </a:graphicData>
+            </a:graphic>
+          </wp:inline>
+        </w:drawing>
+      </w:r>
+    </w:p>
+    <w:p>
+      <w:pPr>
+        <w:pStyle w:val="Billedtekst"/>
+      </w:pPr>
+      <w:r>
+        <w:t xml:space="preserve">Billede </w:t>
+      </w:r>
+      <w:fldSimple w:instr=" SEQ Billede \* ARABIC ">
+        <w:r>
+          <w:rPr>
+            <w:noProof/>
+          </w:rPr>
+          <w:t>6</w:t>
+        </w:r>
+      </w:fldSimple>
+      <w:r>
+        <w:t xml:space="preserve"> - Retvinklede sammenhænge i C</w:t>
+      </w:r>
+    </w:p>
+    <w:p>
+      <w:r>
+        <w:t xml:space="preserve">Programmet tjekker naturligvis også vha. et </w:t>
+      </w:r>
+      <w:proofErr w:type="spellStart"/>
+      <w:r>
+        <w:rPr>
+          <w:i/>
+        </w:rPr>
+        <w:t>if</w:t>
+      </w:r>
+      <w:proofErr w:type="spellEnd"/>
+      <w:r>
+        <w:rPr>
+          <w:i/>
+        </w:rPr>
+        <w:t>-statement</w:t>
+      </w:r>
+      <w:r>
+        <w:t xml:space="preserve"> om siderne er over 0, altså om inputtet er validt.</w:t>
+      </w:r>
+    </w:p>
+    <w:p/>
+    <w:p/>
+    <w:p/>
+    <w:p>
+      <w:pPr>
+        <w:rPr>
+          <w:b/>
+        </w:rPr>
+      </w:pPr>
+      <w:bookmarkStart w:id="0" w:name="_GoBack"/>
+      <w:bookmarkEnd w:id="0"/>
+      <w:r>
+        <w:rPr>
+          <w:b/>
+        </w:rPr>
+        <w:lastRenderedPageBreak/>
+        <w:t>Opgave 6</w:t>
+      </w:r>
+    </w:p>
+    <w:p>
+      <w:r>
+        <w:t>I denne opgave skulle programmet udregne de resterende sider og vinkler, når der angives 2 vinkler og én side for en vilkårlig trekant.</w:t>
+      </w:r>
+    </w:p>
+    <w:p>
+      <w:pPr>
+        <w:rPr>
+          <w:rFonts w:eastAsiaTheme="minorEastAsia"/>
+        </w:rPr>
+      </w:pPr>
+      <w:r>
+        <w:t xml:space="preserve">Den resterende vinkel kunne hurtigt regnes ud da vinkelsummen i en trekant er </w:t>
+      </w:r>
+      <m:oMath>
+        <m:r>
+          <w:rPr>
+            <w:rFonts w:ascii="Cambria Math" w:hAnsi="Cambria Math"/>
+          </w:rPr>
+          <m:t>180 °</m:t>
+        </m:r>
+      </m:oMath>
+      <w:r>
+        <w:rPr>
+          <w:rFonts w:eastAsiaTheme="minorEastAsia"/>
+        </w:rPr>
+        <w:t>:</w:t>
+      </w:r>
+    </w:p>
+    <w:p>
+      <w:pPr>
+        <w:rPr>
+          <w:rFonts w:eastAsiaTheme="minorEastAsia"/>
+        </w:rPr>
+      </w:pPr>
+      <m:oMath>
+        <m:r>
+          <w:rPr>
+            <w:rFonts w:ascii="Cambria Math" w:hAnsi="Cambria Math"/>
+          </w:rPr>
+          <m:t>C=180-A-B</m:t>
+        </m:r>
+      </m:oMath>
+      <w:r>
+        <w:rPr>
+          <w:rFonts w:eastAsiaTheme="minorEastAsia"/>
+        </w:rPr>
+        <w:t xml:space="preserve"> </w:t>
+      </w:r>
+    </w:p>
+    <w:p>
+      <w:pPr>
+        <w:keepNext/>
+      </w:pPr>
+      <w:r>
+        <w:t>Når vi brugte vores variabler</w:t>
+      </w:r>
+      <w:r>
+        <w:t xml:space="preserve"> for siderne</w:t>
+      </w:r>
+      <w:r>
+        <w:t xml:space="preserve">, så det ens ud: </w:t>
+      </w:r>
+      <w:r>
+        <w:rPr>
+          <w:noProof/>
+        </w:rPr>
+        <w:drawing>
+          <wp:inline distT="0" distB="0" distL="0" distR="0" wp14:anchorId="5D3EB92A" wp14:editId="4A525AEC">
+            <wp:extent cx="2952750" cy="171450"/>
+            <wp:effectExtent l="0" t="0" r="0" b="0"/>
+            <wp:docPr id="7" name="Billede 7"/>
+            <wp:cNvGraphicFramePr>
+              <a:graphicFrameLocks xmlns:a="http://schemas.openxmlformats.org/drawingml/2006/main" noChangeAspect="1"/>
+            </wp:cNvGraphicFramePr>
+            <a:graphic xmlns:a="http://schemas.openxmlformats.org/drawingml/2006/main">
+              <a:graphicData uri="http://schemas.openxmlformats.org/drawingml/2006/picture">
+                <pic:pic xmlns:pic="http://schemas.openxmlformats.org/drawingml/2006/picture">
+                  <pic:nvPicPr>
+                    <pic:cNvPr id="1" name=""/>
+                    <pic:cNvPicPr/>
+                  </pic:nvPicPr>
+                  <pic:blipFill>
+                    <a:blip r:embed="rId11"/>
+                    <a:stretch>
+                      <a:fillRect/>
+                    </a:stretch>
+                  </pic:blipFill>
+                  <pic:spPr>
+                    <a:xfrm>
+                      <a:off x="0" y="0"/>
+                      <a:ext cx="2952750" cy="171450"/>
+                    </a:xfrm>
+                    <a:prstGeom prst="rect">
+                      <a:avLst/>
+                    </a:prstGeom>
+                  </pic:spPr>
+                </pic:pic>
+              </a:graphicData>
+            </a:graphic>
+          </wp:inline>
+        </w:drawing>
+      </w:r>
+    </w:p>
+    <w:p>
+      <w:pPr>
+        <w:pStyle w:val="Billedtekst"/>
+      </w:pPr>
+      <w:r>
+        <w:t xml:space="preserve">Billede </w:t>
+      </w:r>
+      <w:fldSimple w:instr=" SEQ Billede \* ARABIC ">
+        <w:r>
+          <w:rPr>
+            <w:noProof/>
+          </w:rPr>
+          <w:t>7</w:t>
+        </w:r>
+      </w:fldSimple>
+      <w:r>
+        <w:t xml:space="preserve"> - Vinkelsum i en trekant i C</w:t>
+      </w:r>
+    </w:p>
+    <w:p>
+      <w:r>
+        <w:t>Da vi nu havde alle vinklerne</w:t>
+      </w:r>
+      <w:r>
+        <w:t xml:space="preserve"> og en side</w:t>
+      </w:r>
+      <w:r>
+        <w:t>, brugte vi igen sinusrelationerne</w:t>
+      </w:r>
+      <w:r>
+        <w:t>, hvilket så således ud og mindede meget om opgave 3.</w:t>
+      </w:r>
+    </w:p>
+    <w:p>
+      <w:pPr>
+        <w:keepNext/>
+      </w:pPr>
+      <w:r>
+        <w:rPr>
+          <w:noProof/>
+        </w:rPr>
+        <w:drawing>
+          <wp:inline distT="0" distB="0" distL="0" distR="0" wp14:anchorId="787A29F5" wp14:editId="398D4956">
+            <wp:extent cx="5731510" cy="400050"/>
+            <wp:effectExtent l="0" t="0" r="2540" b="0"/>
+            <wp:docPr id="8" name="Billede 8"/>
+            <wp:cNvGraphicFramePr>
+              <a:graphicFrameLocks xmlns:a="http://schemas.openxmlformats.org/drawingml/2006/main" noChangeAspect="1"/>
+            </wp:cNvGraphicFramePr>
+            <a:graphic xmlns:a="http://schemas.openxmlformats.org/drawingml/2006/main">
+              <a:graphicData uri="http://schemas.openxmlformats.org/drawingml/2006/picture">
+                <pic:pic xmlns:pic="http://schemas.openxmlformats.org/drawingml/2006/picture">
+                  <pic:nvPicPr>
+                    <pic:cNvPr id="1" name=""/>
+                    <pic:cNvPicPr/>
+                  </pic:nvPicPr>
+                  <pic:blipFill>
+                    <a:blip r:embed="rId12"/>
+                    <a:stretch>
+                      <a:fillRect/>
+                    </a:stretch>
+                  </pic:blipFill>
+                  <pic:spPr>
+                    <a:xfrm>
+                      <a:off x="0" y="0"/>
+                      <a:ext cx="5731510" cy="400050"/>
+                    </a:xfrm>
+                    <a:prstGeom prst="rect">
+                      <a:avLst/>
+                    </a:prstGeom>
+                  </pic:spPr>
+                </pic:pic>
+              </a:graphicData>
+            </a:graphic>
+          </wp:inline>
+        </w:drawing>
+      </w:r>
+    </w:p>
+    <w:p>
+      <w:pPr>
+        <w:pStyle w:val="Billedtekst"/>
+      </w:pPr>
+      <w:r>
+        <w:t xml:space="preserve">Billede </w:t>
+      </w:r>
+      <w:fldSimple w:instr=" SEQ Billede \* ARABIC ">
+        <w:r>
+          <w:rPr>
+            <w:noProof/>
+          </w:rPr>
+          <w:t>8</w:t>
+        </w:r>
+      </w:fldSimple>
+      <w:r>
+        <w:t xml:space="preserve"> - Sinusrelationen i C (igen)</w:t>
+      </w:r>
+    </w:p>
+    <w:p/>
+    <w:p>
+      <w:pPr>
+        <w:rPr>
+          <w:b/>
+        </w:rPr>
+      </w:pPr>
+      <w:r>
+        <w:rPr>
+          <w:b/>
+        </w:rPr>
+        <w:t>Opgave 7</w:t>
+      </w:r>
+    </w:p>
+    <w:p>
+      <w:pPr>
+        <w:keepNext/>
+      </w:pPr>
+      <w:r>
+        <w:t>I den sidste opgave, skulle vi både udregne arealet og alle vinkler i en ligesidet trekant. For ligesidede trekanter, gælder det, at alle vinkler er 60</w:t>
+      </w:r>
+      <m:oMath>
+        <m:r>
+          <w:rPr>
+            <w:rFonts w:ascii="Cambria Math" w:hAnsi="Cambria Math"/>
+          </w:rPr>
+          <m:t>°</m:t>
+        </m:r>
+      </m:oMath>
+      <w:r>
+        <w:rPr>
+          <w:rFonts w:eastAsiaTheme="minorEastAsia"/>
+        </w:rPr>
+        <w:t xml:space="preserve">. Vi kunne derfor bare graderne direkte, uden at anvende nogen form for variabler: </w:t>
+      </w:r>
+      <w:r>
+        <w:rPr>
+          <w:noProof/>
+        </w:rPr>
+        <w:drawing>
+          <wp:inline distT="0" distB="0" distL="0" distR="0" wp14:anchorId="068E3916" wp14:editId="35FE9855">
+            <wp:extent cx="5206197" cy="201880"/>
+            <wp:effectExtent l="0" t="0" r="0" b="8255"/>
+            <wp:docPr id="9" name="Billede 9"/>
+            <wp:cNvGraphicFramePr>
+              <a:graphicFrameLocks xmlns:a="http://schemas.openxmlformats.org/drawingml/2006/main" noChangeAspect="1"/>
+            </wp:cNvGraphicFramePr>
+            <a:graphic xmlns:a="http://schemas.openxmlformats.org/drawingml/2006/main">
+              <a:graphicData uri="http://schemas.openxmlformats.org/drawingml/2006/picture">
+                <pic:pic xmlns:pic="http://schemas.openxmlformats.org/drawingml/2006/picture">
+                  <pic:nvPicPr>
+                    <pic:cNvPr id="1" name=""/>
+                    <pic:cNvPicPr/>
+                  </pic:nvPicPr>
+                  <pic:blipFill>
+                    <a:blip r:embed="rId13"/>
+                    <a:stretch>
+                      <a:fillRect/>
+                    </a:stretch>
+                  </pic:blipFill>
+                  <pic:spPr>
+                    <a:xfrm>
+                      <a:off x="0" y="0"/>
+                      <a:ext cx="7086242" cy="274782"/>
+                    </a:xfrm>
+                    <a:prstGeom prst="rect">
+                      <a:avLst/>
+                    </a:prstGeom>
+                  </pic:spPr>
+                </pic:pic>
+              </a:graphicData>
+            </a:graphic>
+          </wp:inline>
+        </w:drawing>
+      </w:r>
+    </w:p>
+    <w:p>
+      <w:pPr>
+        <w:pStyle w:val="Billedtekst"/>
+        <w:rPr>
+          <w:rFonts w:eastAsiaTheme="minorEastAsia"/>
+        </w:rPr>
+      </w:pPr>
+      <w:r>
+        <w:t xml:space="preserve">Billede </w:t>
+      </w:r>
+      <w:fldSimple w:instr=" SEQ Billede \* ARABIC ">
+        <w:r>
+          <w:rPr>
+            <w:noProof/>
+          </w:rPr>
+          <w:t>9</w:t>
+        </w:r>
+      </w:fldSimple>
+      <w:r>
+        <w:t xml:space="preserve"> - Print af arealet</w:t>
+      </w:r>
+    </w:p>
+    <w:p>
+      <w:r>
+        <w:t>Vi kunne som i opgave 1 også bruges Herons formel da vi skulle finde arealet af trekanten. Her var der blot tale om 3 sider med samme længde - altså behøvede vi kun at lave én variabel, ”side”, for alle siderne:</w:t>
+      </w:r>
+    </w:p>
+    <w:p>
+      <w:pPr>
+        <w:keepNext/>
+      </w:pPr>
+      <w:r>
+        <w:rPr>
+          <w:noProof/>
+        </w:rPr>
+        <w:drawing>
+          <wp:inline distT="0" distB="0" distL="0" distR="0" wp14:anchorId="29E953DA" wp14:editId="4486CD6E">
+            <wp:extent cx="5676405" cy="513807"/>
+            <wp:effectExtent l="0" t="0" r="635" b="635"/>
+            <wp:docPr id="11" name="Billede 11"/>
+            <wp:cNvGraphicFramePr>
+              <a:graphicFrameLocks xmlns:a="http://schemas.openxmlformats.org/drawingml/2006/main" noChangeAspect="1"/>
+            </wp:cNvGraphicFramePr>
+            <a:graphic xmlns:a="http://schemas.openxmlformats.org/drawingml/2006/main">
+              <a:graphicData uri="http://schemas.openxmlformats.org/drawingml/2006/picture">
+                <pic:pic xmlns:pic="http://schemas.openxmlformats.org/drawingml/2006/picture">
+                  <pic:nvPicPr>
+                    <pic:cNvPr id="1" name=""/>
+                    <pic:cNvPicPr/>
+                  </pic:nvPicPr>
+                  <pic:blipFill>
+                    <a:blip r:embed="rId14"/>
+                    <a:stretch>
+                      <a:fillRect/>
+                    </a:stretch>
+                  </pic:blipFill>
+                  <pic:spPr>
+                    <a:xfrm>
+                      <a:off x="0" y="0"/>
+                      <a:ext cx="5684306" cy="514522"/>
+                    </a:xfrm>
+                    <a:prstGeom prst="rect">
+                      <a:avLst/>
+                    </a:prstGeom>
+                  </pic:spPr>
+                </pic:pic>
+              </a:graphicData>
+            </a:graphic>
+          </wp:inline>
+        </w:drawing>
+      </w:r>
+    </w:p>
+    <w:p>
+      <w:pPr>
+        <w:pStyle w:val="Billedtekst"/>
+      </w:pPr>
+      <w:r>
+        <w:t xml:space="preserve">Billede </w:t>
+      </w:r>
+      <w:fldSimple w:instr=" SEQ Billede \* ARABIC ">
+        <w:r>
+          <w:rPr>
+            <w:noProof/>
+          </w:rPr>
+          <w:t>10</w:t>
+        </w:r>
+      </w:fldSimple>
+      <w:r>
+        <w:t xml:space="preserve"> - Herons formel med ligesidet trekant i C</w:t>
+      </w:r>
+    </w:p>
+    <w:p>
+      <w:r>
+        <w:t xml:space="preserve">Da vi nu havde både vinklerne og arealet, printede vi blot </w:t>
+      </w:r>
+      <w:proofErr w:type="spellStart"/>
+      <w:r>
+        <w:t>resulatet</w:t>
+      </w:r>
+      <w:proofErr w:type="spellEnd"/>
+      <w:r>
+        <w:t xml:space="preserve"> til konsollen, som set på billede </w:t>
+      </w:r>
+      <w:r>
+        <w:t>10</w:t>
+      </w:r>
+      <w:r>
+        <w:t>.</w:t>
       </w:r>
     </w:p>
     <w:sectPr>
@@ -2298,6 +3900,8 @@
     <w:rsidRoot w:val="00F17F2D"/>
     <w:rsid w:val="0053605D"/>
     <w:rsid w:val="007959FB"/>
+    <w:rsid w:val="009346AC"/>
+    <w:rsid w:val="00AA6AEA"/>
     <w:rsid w:val="00E70486"/>
     <w:rsid w:val="00F17F2D"/>
   </w:rsids>
@@ -2792,7 +4396,7 @@
     <w:basedOn w:val="Standardskrifttypeiafsnit"/>
     <w:uiPriority w:val="99"/>
     <w:semiHidden/>
-    <w:rsid w:val="00F17F2D"/>
+    <w:rsid w:val="009346AC"/>
     <w:rPr>
       <w:color w:val="808080"/>
     </w:rPr>

</xml_diff>